<commit_message>
Bumped version to 0.9; includes documentation of new clef change glyphs.
</commit_message>
<xml_diff>
--- a/doc/implementation_notes/clefs.docx
+++ b/doc/implementation_notes/clefs.docx
@@ -9,97 +9,57 @@
       <w:r>
         <w:t xml:space="preserve">Scoring applications may choose to create e.g. </w:t>
       </w:r>
-      <w:proofErr w:type="spellStart"/>
       <w:r>
         <w:rPr>
           <w:i/>
         </w:rPr>
-        <w:t>ottava</w:t>
-      </w:r>
-      <w:proofErr w:type="spellEnd"/>
+        <w:t>ottava alta</w:t>
+      </w:r>
+      <w:r>
+        <w:t xml:space="preserve"> and </w:t>
+      </w:r>
       <w:r>
         <w:rPr>
           <w:i/>
         </w:rPr>
-        <w:t xml:space="preserve"> </w:t>
-      </w:r>
-      <w:proofErr w:type="spellStart"/>
-      <w:r>
-        <w:rPr>
-          <w:i/>
-        </w:rPr>
-        <w:t>alta</w:t>
-      </w:r>
-      <w:proofErr w:type="spellEnd"/>
-      <w:r>
-        <w:t xml:space="preserve"> and </w:t>
-      </w:r>
-      <w:proofErr w:type="spellStart"/>
-      <w:r>
-        <w:rPr>
-          <w:i/>
-        </w:rPr>
-        <w:t>ottava</w:t>
-      </w:r>
-      <w:proofErr w:type="spellEnd"/>
-      <w:r>
-        <w:rPr>
-          <w:i/>
-        </w:rPr>
-        <w:t xml:space="preserve"> </w:t>
-      </w:r>
-      <w:proofErr w:type="spellStart"/>
-      <w:r>
-        <w:rPr>
-          <w:i/>
-        </w:rPr>
-        <w:t>bassa</w:t>
-      </w:r>
-      <w:proofErr w:type="spellEnd"/>
+        <w:t>ottava bassa</w:t>
+      </w:r>
       <w:r>
         <w:t xml:space="preserve"> versions of the G clef and F clef by combining </w:t>
       </w:r>
-      <w:proofErr w:type="spellStart"/>
       <w:r>
         <w:rPr>
           <w:rFonts w:ascii="Avenir Heavy" w:hAnsi="Avenir Heavy"/>
         </w:rPr>
         <w:t>gClef</w:t>
       </w:r>
-      <w:proofErr w:type="spellEnd"/>
       <w:r>
         <w:t xml:space="preserve"> and </w:t>
       </w:r>
-      <w:proofErr w:type="spellStart"/>
       <w:r>
         <w:rPr>
           <w:rFonts w:ascii="Avenir Heavy" w:hAnsi="Avenir Heavy"/>
         </w:rPr>
         <w:t>fClef</w:t>
       </w:r>
-      <w:proofErr w:type="spellEnd"/>
       <w:r>
         <w:t xml:space="preserve"> with </w:t>
       </w:r>
-      <w:proofErr w:type="spellStart"/>
       <w:r>
         <w:rPr>
           <w:rFonts w:ascii="Avenir Heavy" w:hAnsi="Avenir Heavy"/>
         </w:rPr>
         <w:t>ottava</w:t>
       </w:r>
-      <w:proofErr w:type="spellEnd"/>
       <w:r>
         <w:t xml:space="preserve"> and </w:t>
       </w:r>
-      <w:proofErr w:type="spellStart"/>
       <w:r>
         <w:rPr>
           <w:rFonts w:ascii="Avenir Heavy" w:hAnsi="Avenir Heavy"/>
         </w:rPr>
         <w:t>quindicesima</w:t>
       </w:r>
-      <w:proofErr w:type="spellEnd"/>
       <w:r>
         <w:t xml:space="preserve"> rather than using the precomposed glyphs.</w:t>
       </w:r>
@@ -111,8 +71,70 @@
       <w:r>
         <w:t>The basic G clef, F clef and C clef symbols can be positioned at different vertical positions relative to the staff as required (e.g. the C clef can be positioned to create an alto or tenor clef).</w:t>
       </w:r>
+    </w:p>
+    <w:p>
+      <w:pPr>
+        <w:pStyle w:val="Body"/>
+      </w:pPr>
+      <w:r>
+        <w:t>Clef changes are normally drawn at two-thirds the size of clefs at the beginning of the system</w:t>
+      </w:r>
+      <w:r>
+        <w:rPr>
+          <w:rStyle w:val="FootnoteReference"/>
+        </w:rPr>
+        <w:footnoteReference w:id="1"/>
+      </w:r>
+      <w:r>
+        <w:t>, but different publishers and engravers may prefer to use a different size. Dedicated glyphs for drawing a clef change are provided for the three most commonly-used clefs (</w:t>
+      </w:r>
+      <w:r>
+        <w:rPr>
+          <w:rFonts w:ascii="Avenir Heavy" w:hAnsi="Avenir Heavy"/>
+        </w:rPr>
+        <w:t>gClefChange</w:t>
+      </w:r>
+      <w:r>
+        <w:t xml:space="preserve">, </w:t>
+      </w:r>
+      <w:r>
+        <w:rPr>
+          <w:rFonts w:ascii="Avenir Heavy" w:hAnsi="Avenir Heavy"/>
+        </w:rPr>
+        <w:t>cClefChange</w:t>
+      </w:r>
+      <w:r>
+        <w:t xml:space="preserve">, and </w:t>
+      </w:r>
+      <w:r>
+        <w:rPr>
+          <w:rFonts w:ascii="Avenir Heavy" w:hAnsi="Avenir Heavy"/>
+        </w:rPr>
+        <w:t>fClefChange</w:t>
+      </w:r>
+      <w:r>
+        <w:t>), together with a combining control character (</w:t>
+      </w:r>
+      <w:r>
+        <w:rPr>
+          <w:rFonts w:ascii="Avenir Heavy" w:hAnsi="Avenir Heavy"/>
+        </w:rPr>
+        <w:t>clefChangeCombining</w:t>
+      </w:r>
+      <w:r>
+        <w:t xml:space="preserve">) </w:t>
+      </w:r>
+      <w:r>
+        <w:t xml:space="preserve">that font designers may use to produce smaller versions of less commonly-used clefs by way of glyph substitution (such as OpenType ligatures). </w:t>
+      </w:r>
       <w:bookmarkStart w:id="0" w:name="_GoBack"/>
       <w:bookmarkEnd w:id="0"/>
+      <w:r>
+        <w:t xml:space="preserve">Scoring applications may choose to use these dedicated clef change glyphs if they do not provide </w:t>
+      </w:r>
+      <w:r>
+        <w:t>the end user with control over the size of clef changes. Otherwise, scoring applications should draw clef changes by using the regular clef glyphs at a smaller point size, either fixed at two-thirds the size of normal clefs, or at a size of the end user’s choosing.</w:t>
+      </w:r>
     </w:p>
     <w:sectPr>
       <w:headerReference w:type="default" r:id="rId10"/>
@@ -191,6 +213,31 @@
       </w:pPr>
       <w:r>
         <w:continuationSeparator/>
+      </w:r>
+    </w:p>
+  </w:footnote>
+  <w:footnote w:id="1">
+    <w:p>
+      <w:pPr>
+        <w:pStyle w:val="FootnoteText"/>
+      </w:pPr>
+      <w:r>
+        <w:rPr>
+          <w:rStyle w:val="FootnoteReference"/>
+        </w:rPr>
+        <w:footnoteRef/>
+      </w:r>
+      <w:r>
+        <w:t xml:space="preserve"> Gould, </w:t>
+      </w:r>
+      <w:r>
+        <w:rPr>
+          <w:i/>
+        </w:rPr>
+        <w:t>ibid.</w:t>
+      </w:r>
+      <w:r>
+        <w:t>, page 7.</w:t>
       </w:r>
     </w:p>
   </w:footnote>
@@ -3516,7 +3563,7 @@
 </file>
 
 <file path=customXml/itemProps1.xml><?xml version="1.0" encoding="utf-8"?>
-<ds:datastoreItem xmlns:ds="http://schemas.openxmlformats.org/officeDocument/2006/customXml" ds:itemID="{EEB2271C-DE85-4345-BD35-5470EC4148D5}">
+<ds:datastoreItem xmlns:ds="http://schemas.openxmlformats.org/officeDocument/2006/customXml" ds:itemID="{421F0454-6A46-BB43-B15B-65113B0BFDF2}">
   <ds:schemaRefs>
     <ds:schemaRef ds:uri="http://schemas.openxmlformats.org/officeDocument/2006/bibliography"/>
   </ds:schemaRefs>

</xml_diff>

<commit_message>
Updated SMuFL specification to 0.92; updated text font guidelines.
</commit_message>
<xml_diff>
--- a/doc/implementation_notes/clefs.docx
+++ b/doc/implementation_notes/clefs.docx
@@ -1,6 +1,6 @@
 
 <file path=word/document.xml><?xml version="1.0" encoding="utf-8"?>
-<w:document xmlns:wpc="http://schemas.microsoft.com/office/word/2010/wordprocessingCanvas" xmlns:mc="http://schemas.openxmlformats.org/markup-compatibility/2006" xmlns:o="urn:schemas-microsoft-com:office:office" xmlns:r="http://schemas.openxmlformats.org/officeDocument/2006/relationships" xmlns:m="http://schemas.openxmlformats.org/officeDocument/2006/math" xmlns:v="urn:schemas-microsoft-com:vml" xmlns:wp14="http://schemas.microsoft.com/office/word/2010/wordprocessingDrawing" xmlns:wp="http://schemas.openxmlformats.org/drawingml/2006/wordprocessingDrawing" xmlns:w10="urn:schemas-microsoft-com:office:word" xmlns:w="http://schemas.openxmlformats.org/wordprocessingml/2006/main" xmlns:w14="http://schemas.microsoft.com/office/word/2010/wordml" xmlns:wpg="http://schemas.microsoft.com/office/word/2010/wordprocessingGroup" xmlns:wpi="http://schemas.microsoft.com/office/word/2010/wordprocessingInk" xmlns:wne="http://schemas.microsoft.com/office/word/2006/wordml" xmlns:wps="http://schemas.microsoft.com/office/word/2010/wordprocessingShape" mc:Ignorable="w14 wp14">
+<w:document xmlns:wpc="http://schemas.microsoft.com/office/word/2010/wordprocessingCanvas" xmlns:mo="http://schemas.microsoft.com/office/mac/office/2008/main" xmlns:mc="http://schemas.openxmlformats.org/markup-compatibility/2006" xmlns:mv="urn:schemas-microsoft-com:mac:vml" xmlns:o="urn:schemas-microsoft-com:office:office" xmlns:r="http://schemas.openxmlformats.org/officeDocument/2006/relationships" xmlns:m="http://schemas.openxmlformats.org/officeDocument/2006/math" xmlns:v="urn:schemas-microsoft-com:vml" xmlns:wp14="http://schemas.microsoft.com/office/word/2010/wordprocessingDrawing" xmlns:wp="http://schemas.openxmlformats.org/drawingml/2006/wordprocessingDrawing" xmlns:w10="urn:schemas-microsoft-com:office:word" xmlns:w="http://schemas.openxmlformats.org/wordprocessingml/2006/main" xmlns:w14="http://schemas.microsoft.com/office/word/2010/wordml" xmlns:wpg="http://schemas.microsoft.com/office/word/2010/wordprocessingGroup" xmlns:wpi="http://schemas.microsoft.com/office/word/2010/wordprocessingInk" xmlns:wne="http://schemas.microsoft.com/office/word/2006/wordml" xmlns:wps="http://schemas.microsoft.com/office/word/2010/wordprocessingShape" mc:Ignorable="w14 wp14">
   <w:body>
     <w:p>
       <w:pPr>
@@ -9,97 +9,59 @@
       <w:r>
         <w:t xml:space="preserve">Scoring applications may choose to create e.g. </w:t>
       </w:r>
-      <w:proofErr w:type="spellStart"/>
       <w:r>
         <w:rPr>
           <w:i/>
         </w:rPr>
-        <w:t>ottava</w:t>
+        <w:t>ottava alta</w:t>
       </w:r>
-      <w:proofErr w:type="spellEnd"/>
+      <w:r>
+        <w:t xml:space="preserve"> and </w:t>
+      </w:r>
       <w:r>
         <w:rPr>
           <w:i/>
         </w:rPr>
-        <w:t xml:space="preserve"> </w:t>
+        <w:t>ottava bassa</w:t>
       </w:r>
-      <w:proofErr w:type="spellStart"/>
-      <w:r>
-        <w:rPr>
-          <w:i/>
-        </w:rPr>
-        <w:t>alta</w:t>
-      </w:r>
-      <w:proofErr w:type="spellEnd"/>
-      <w:r>
-        <w:t xml:space="preserve"> and </w:t>
-      </w:r>
-      <w:proofErr w:type="spellStart"/>
-      <w:r>
-        <w:rPr>
-          <w:i/>
-        </w:rPr>
-        <w:t>ottava</w:t>
-      </w:r>
-      <w:proofErr w:type="spellEnd"/>
-      <w:r>
-        <w:rPr>
-          <w:i/>
-        </w:rPr>
-        <w:t xml:space="preserve"> </w:t>
-      </w:r>
-      <w:proofErr w:type="spellStart"/>
-      <w:r>
-        <w:rPr>
-          <w:i/>
-        </w:rPr>
-        <w:t>bassa</w:t>
-      </w:r>
-      <w:proofErr w:type="spellEnd"/>
       <w:r>
         <w:t xml:space="preserve"> versions of the G clef and F clef by combining </w:t>
       </w:r>
-      <w:proofErr w:type="spellStart"/>
       <w:r>
         <w:rPr>
           <w:rStyle w:val="Referencetoglyphname"/>
         </w:rPr>
         <w:t>gClef</w:t>
       </w:r>
-      <w:proofErr w:type="spellEnd"/>
       <w:r>
         <w:t xml:space="preserve"> and </w:t>
       </w:r>
-      <w:proofErr w:type="spellStart"/>
       <w:r>
         <w:rPr>
           <w:rStyle w:val="Referencetoglyphname"/>
         </w:rPr>
         <w:t>fClef</w:t>
       </w:r>
-      <w:proofErr w:type="spellEnd"/>
       <w:r>
         <w:t xml:space="preserve"> with </w:t>
       </w:r>
-      <w:proofErr w:type="spellStart"/>
       <w:r>
         <w:rPr>
           <w:rStyle w:val="Referencetoglyphname"/>
         </w:rPr>
-        <w:t>ottava</w:t>
+        <w:t>clef8</w:t>
       </w:r>
-      <w:proofErr w:type="spellEnd"/>
       <w:r>
         <w:t xml:space="preserve"> and </w:t>
       </w:r>
-      <w:proofErr w:type="spellStart"/>
       <w:r>
         <w:rPr>
           <w:rStyle w:val="Referencetoglyphname"/>
         </w:rPr>
-        <w:t>quindicesima</w:t>
+        <w:t>clef15</w:t>
       </w:r>
-      <w:proofErr w:type="spellEnd"/>
+      <w:bookmarkStart w:id="0" w:name="_GoBack"/>
+      <w:bookmarkEnd w:id="0"/>
       <w:r>
         <w:rPr>
           <w:color w:val="FF0000"/>
@@ -107,15 +69,7 @@
         <w:t xml:space="preserve"> </w:t>
       </w:r>
       <w:r>
-        <w:t xml:space="preserve">rather than using the </w:t>
-      </w:r>
-      <w:proofErr w:type="spellStart"/>
-      <w:r>
-        <w:t>precomposed</w:t>
-      </w:r>
-      <w:proofErr w:type="spellEnd"/>
-      <w:r>
-        <w:t xml:space="preserve"> glyphs.</w:t>
+        <w:t>rather than using the precomposed glyphs.</w:t>
       </w:r>
     </w:p>
     <w:p>
@@ -142,79 +96,50 @@
       <w:r>
         <w:t>, but different publishers and engravers may prefer to use a different size. Dedicated glyphs for drawing a clef change are provided for the three most commonly-used clefs (</w:t>
       </w:r>
-      <w:proofErr w:type="spellStart"/>
       <w:r>
         <w:rPr>
           <w:rStyle w:val="Referencetoglyphname"/>
         </w:rPr>
         <w:t>gClefChange</w:t>
       </w:r>
-      <w:proofErr w:type="spellEnd"/>
       <w:r>
         <w:t xml:space="preserve">, </w:t>
       </w:r>
-      <w:proofErr w:type="spellStart"/>
       <w:r>
         <w:rPr>
           <w:rStyle w:val="Referencetoglyphname"/>
         </w:rPr>
         <w:t>cClefChange</w:t>
       </w:r>
-      <w:proofErr w:type="spellEnd"/>
       <w:r>
         <w:t xml:space="preserve">, and </w:t>
       </w:r>
-      <w:proofErr w:type="spellStart"/>
       <w:r>
         <w:rPr>
           <w:rStyle w:val="Referencetoglyphname"/>
         </w:rPr>
         <w:t>fClefChange</w:t>
       </w:r>
-      <w:proofErr w:type="spellEnd"/>
       <w:r>
         <w:t>), together with a combining control character (</w:t>
       </w:r>
-      <w:proofErr w:type="spellStart"/>
       <w:r>
         <w:rPr>
           <w:rStyle w:val="Referencetoglyphname"/>
         </w:rPr>
         <w:t>clefChangeCombining</w:t>
       </w:r>
-      <w:proofErr w:type="spellEnd"/>
       <w:r>
         <w:t xml:space="preserve">) </w:t>
       </w:r>
       <w:r>
-        <w:t xml:space="preserve">that font designers may use to produce smaller versions of less commonly-used clefs by way of glyph substitution (such as </w:t>
-      </w:r>
-      <w:proofErr w:type="spellStart"/>
-      <w:r>
-        <w:t>OpenType</w:t>
-      </w:r>
-      <w:proofErr w:type="spellEnd"/>
-      <w:r>
-        <w:t xml:space="preserve"> ligatures). </w:t>
+        <w:t xml:space="preserve">that font designers may use to produce smaller versions of less commonly-used clefs by way of glyph substitution (such as OpenType ligatures). </w:t>
       </w:r>
       <w:r>
-        <w:t>Scoring applications may</w:t>
-      </w:r>
-      <w:bookmarkStart w:id="0" w:name="_GoBack"/>
-      <w:bookmarkEnd w:id="0"/>
-      <w:r>
-        <w:t xml:space="preserve"> choose to use these dedicated clef change glyphs if they do not provide </w:t>
+        <w:t xml:space="preserve">Scoring applications may choose to use these dedicated clef change glyphs if they do not provide </w:t>
       </w:r>
       <w:r>
-        <w:t xml:space="preserve">the end user with control over the size of clef changes. Otherwise, scoring applications should draw clef changes by using the regular clef glyphs at a smaller point size, either fixed at two-thirds the size of normal </w:t>
-      </w:r>
-      <w:proofErr w:type="gramStart"/>
-      <w:r>
-        <w:t>clefs,</w:t>
-      </w:r>
-      <w:proofErr w:type="gramEnd"/>
-      <w:r>
-        <w:t xml:space="preserve"> or at a size of the end user’s choosing.</w:t>
+        <w:t>the end user with control over the size of clef changes. Otherwise, scoring applications should draw clef changes by using the regular clef glyphs at a smaller point size, either fixed at two-thirds the size of normal clefs, or at a size of the end user’s choosing.</w:t>
       </w:r>
     </w:p>
     <w:sectPr>
@@ -251,7 +176,7 @@
 </file>
 
 <file path=word/endnotes.xml><?xml version="1.0" encoding="utf-8"?>
-<w:endnotes xmlns:wpc="http://schemas.microsoft.com/office/word/2010/wordprocessingCanvas" xmlns:mc="http://schemas.openxmlformats.org/markup-compatibility/2006" xmlns:o="urn:schemas-microsoft-com:office:office" xmlns:r="http://schemas.openxmlformats.org/officeDocument/2006/relationships" xmlns:m="http://schemas.openxmlformats.org/officeDocument/2006/math" xmlns:v="urn:schemas-microsoft-com:vml" xmlns:wp14="http://schemas.microsoft.com/office/word/2010/wordprocessingDrawing" xmlns:wp="http://schemas.openxmlformats.org/drawingml/2006/wordprocessingDrawing" xmlns:w10="urn:schemas-microsoft-com:office:word" xmlns:w="http://schemas.openxmlformats.org/wordprocessingml/2006/main" xmlns:w14="http://schemas.microsoft.com/office/word/2010/wordml" xmlns:wpg="http://schemas.microsoft.com/office/word/2010/wordprocessingGroup" xmlns:wpi="http://schemas.microsoft.com/office/word/2010/wordprocessingInk" xmlns:wne="http://schemas.microsoft.com/office/word/2006/wordml" xmlns:wps="http://schemas.microsoft.com/office/word/2010/wordprocessingShape" mc:Ignorable="w14 wp14">
+<w:endnotes xmlns:wpc="http://schemas.microsoft.com/office/word/2010/wordprocessingCanvas" xmlns:mo="http://schemas.microsoft.com/office/mac/office/2008/main" xmlns:mc="http://schemas.openxmlformats.org/markup-compatibility/2006" xmlns:mv="urn:schemas-microsoft-com:mac:vml" xmlns:o="urn:schemas-microsoft-com:office:office" xmlns:r="http://schemas.openxmlformats.org/officeDocument/2006/relationships" xmlns:m="http://schemas.openxmlformats.org/officeDocument/2006/math" xmlns:v="urn:schemas-microsoft-com:vml" xmlns:wp14="http://schemas.microsoft.com/office/word/2010/wordprocessingDrawing" xmlns:wp="http://schemas.openxmlformats.org/drawingml/2006/wordprocessingDrawing" xmlns:w10="urn:schemas-microsoft-com:office:word" xmlns:w="http://schemas.openxmlformats.org/wordprocessingml/2006/main" xmlns:w14="http://schemas.microsoft.com/office/word/2010/wordml" xmlns:wpg="http://schemas.microsoft.com/office/word/2010/wordprocessingGroup" xmlns:wpi="http://schemas.microsoft.com/office/word/2010/wordprocessingInk" xmlns:wne="http://schemas.microsoft.com/office/word/2006/wordml" xmlns:wps="http://schemas.microsoft.com/office/word/2010/wordprocessingShape" mc:Ignorable="w14 wp14">
   <w:endnote w:type="separator" w:id="-1">
     <w:p>
       <w:pPr>
@@ -276,7 +201,7 @@
 </file>
 
 <file path=word/footnotes.xml><?xml version="1.0" encoding="utf-8"?>
-<w:footnotes xmlns:wpc="http://schemas.microsoft.com/office/word/2010/wordprocessingCanvas" xmlns:mc="http://schemas.openxmlformats.org/markup-compatibility/2006" xmlns:o="urn:schemas-microsoft-com:office:office" xmlns:r="http://schemas.openxmlformats.org/officeDocument/2006/relationships" xmlns:m="http://schemas.openxmlformats.org/officeDocument/2006/math" xmlns:v="urn:schemas-microsoft-com:vml" xmlns:wp14="http://schemas.microsoft.com/office/word/2010/wordprocessingDrawing" xmlns:wp="http://schemas.openxmlformats.org/drawingml/2006/wordprocessingDrawing" xmlns:w10="urn:schemas-microsoft-com:office:word" xmlns:w="http://schemas.openxmlformats.org/wordprocessingml/2006/main" xmlns:w14="http://schemas.microsoft.com/office/word/2010/wordml" xmlns:wpg="http://schemas.microsoft.com/office/word/2010/wordprocessingGroup" xmlns:wpi="http://schemas.microsoft.com/office/word/2010/wordprocessingInk" xmlns:wne="http://schemas.microsoft.com/office/word/2006/wordml" xmlns:wps="http://schemas.microsoft.com/office/word/2010/wordprocessingShape" mc:Ignorable="w14 wp14">
+<w:footnotes xmlns:wpc="http://schemas.microsoft.com/office/word/2010/wordprocessingCanvas" xmlns:mo="http://schemas.microsoft.com/office/mac/office/2008/main" xmlns:mc="http://schemas.openxmlformats.org/markup-compatibility/2006" xmlns:mv="urn:schemas-microsoft-com:mac:vml" xmlns:o="urn:schemas-microsoft-com:office:office" xmlns:r="http://schemas.openxmlformats.org/officeDocument/2006/relationships" xmlns:m="http://schemas.openxmlformats.org/officeDocument/2006/math" xmlns:v="urn:schemas-microsoft-com:vml" xmlns:wp14="http://schemas.microsoft.com/office/word/2010/wordprocessingDrawing" xmlns:wp="http://schemas.openxmlformats.org/drawingml/2006/wordprocessingDrawing" xmlns:w10="urn:schemas-microsoft-com:office:word" xmlns:w="http://schemas.openxmlformats.org/wordprocessingml/2006/main" xmlns:w14="http://schemas.microsoft.com/office/word/2010/wordml" xmlns:wpg="http://schemas.microsoft.com/office/word/2010/wordprocessingGroup" xmlns:wpi="http://schemas.microsoft.com/office/word/2010/wordprocessingInk" xmlns:wne="http://schemas.microsoft.com/office/word/2006/wordml" xmlns:wps="http://schemas.microsoft.com/office/word/2010/wordprocessingShape" mc:Ignorable="w14 wp14">
   <w:footnote w:type="separator" w:id="-1">
     <w:p>
       <w:pPr>
@@ -311,7 +236,6 @@
       <w:r>
         <w:t xml:space="preserve"> Gould, </w:t>
       </w:r>
-      <w:proofErr w:type="gramStart"/>
       <w:r>
         <w:rPr>
           <w:i/>
@@ -319,11 +243,7 @@
         <w:t>ibid.</w:t>
       </w:r>
       <w:r>
-        <w:t>,</w:t>
-      </w:r>
-      <w:proofErr w:type="gramEnd"/>
-      <w:r>
-        <w:t xml:space="preserve"> page 7.</w:t>
+        <w:t>, page 7.</w:t>
       </w:r>
     </w:p>
   </w:footnote>
@@ -331,38 +251,25 @@
 </file>
 
 <file path=word/header1.xml><?xml version="1.0" encoding="utf-8"?>
-<w:hdr xmlns:wpc="http://schemas.microsoft.com/office/word/2010/wordprocessingCanvas" xmlns:mc="http://schemas.openxmlformats.org/markup-compatibility/2006" xmlns:o="urn:schemas-microsoft-com:office:office" xmlns:r="http://schemas.openxmlformats.org/officeDocument/2006/relationships" xmlns:m="http://schemas.openxmlformats.org/officeDocument/2006/math" xmlns:v="urn:schemas-microsoft-com:vml" xmlns:wp14="http://schemas.microsoft.com/office/word/2010/wordprocessingDrawing" xmlns:wp="http://schemas.openxmlformats.org/drawingml/2006/wordprocessingDrawing" xmlns:w10="urn:schemas-microsoft-com:office:word" xmlns:w="http://schemas.openxmlformats.org/wordprocessingml/2006/main" xmlns:w14="http://schemas.microsoft.com/office/word/2010/wordml" xmlns:wpg="http://schemas.microsoft.com/office/word/2010/wordprocessingGroup" xmlns:wpi="http://schemas.microsoft.com/office/word/2010/wordprocessingInk" xmlns:wne="http://schemas.microsoft.com/office/word/2006/wordml" xmlns:wps="http://schemas.microsoft.com/office/word/2010/wordprocessingShape" mc:Ignorable="w14 wp14">
+<w:hdr xmlns:wpc="http://schemas.microsoft.com/office/word/2010/wordprocessingCanvas" xmlns:mo="http://schemas.microsoft.com/office/mac/office/2008/main" xmlns:mc="http://schemas.openxmlformats.org/markup-compatibility/2006" xmlns:mv="urn:schemas-microsoft-com:mac:vml" xmlns:o="urn:schemas-microsoft-com:office:office" xmlns:r="http://schemas.openxmlformats.org/officeDocument/2006/relationships" xmlns:m="http://schemas.openxmlformats.org/officeDocument/2006/math" xmlns:v="urn:schemas-microsoft-com:vml" xmlns:wp14="http://schemas.microsoft.com/office/word/2010/wordprocessingDrawing" xmlns:wp="http://schemas.openxmlformats.org/drawingml/2006/wordprocessingDrawing" xmlns:w10="urn:schemas-microsoft-com:office:word" xmlns:w="http://schemas.openxmlformats.org/wordprocessingml/2006/main" xmlns:w14="http://schemas.microsoft.com/office/word/2010/wordml" xmlns:wpg="http://schemas.microsoft.com/office/word/2010/wordprocessingGroup" xmlns:wpi="http://schemas.microsoft.com/office/word/2010/wordprocessingInk" xmlns:wne="http://schemas.microsoft.com/office/word/2006/wordml" xmlns:wps="http://schemas.microsoft.com/office/word/2010/wordprocessingShape" mc:Ignorable="w14 wp14">
   <w:p>
     <w:pPr>
       <w:pStyle w:val="Header"/>
     </w:pPr>
-    <w:r>
-      <w:fldChar w:fldCharType="begin"/>
-    </w:r>
-    <w:r>
-      <w:instrText xml:space="preserve"> STYLEREF "Heading 1" \* MERGEFORMAT </w:instrText>
-    </w:r>
-    <w:r>
-      <w:fldChar w:fldCharType="separate"/>
-    </w:r>
-    <w:r>
-      <w:rPr>
-        <w:noProof/>
-      </w:rPr>
-      <w:t>Staff brackets (U+E000–U+E01F)</w:t>
-    </w:r>
-    <w:r>
-      <w:rPr>
-        <w:noProof/>
-      </w:rPr>
-      <w:fldChar w:fldCharType="end"/>
-    </w:r>
+    <w:fldSimple w:instr=" STYLEREF &quot;Heading 1&quot; \* MERGEFORMAT ">
+      <w:r>
+        <w:rPr>
+          <w:noProof/>
+        </w:rPr>
+        <w:t>Staff brackets (U+E000–U+E01F)</w:t>
+      </w:r>
+    </w:fldSimple>
   </w:p>
 </w:hdr>
 </file>
 
 <file path=word/numbering.xml><?xml version="1.0" encoding="utf-8"?>
-<w:numbering xmlns:wpc="http://schemas.microsoft.com/office/word/2010/wordprocessingCanvas" xmlns:mc="http://schemas.openxmlformats.org/markup-compatibility/2006" xmlns:o="urn:schemas-microsoft-com:office:office" xmlns:r="http://schemas.openxmlformats.org/officeDocument/2006/relationships" xmlns:m="http://schemas.openxmlformats.org/officeDocument/2006/math" xmlns:v="urn:schemas-microsoft-com:vml" xmlns:wp14="http://schemas.microsoft.com/office/word/2010/wordprocessingDrawing" xmlns:wp="http://schemas.openxmlformats.org/drawingml/2006/wordprocessingDrawing" xmlns:w10="urn:schemas-microsoft-com:office:word" xmlns:w="http://schemas.openxmlformats.org/wordprocessingml/2006/main" xmlns:w14="http://schemas.microsoft.com/office/word/2010/wordml" xmlns:wpg="http://schemas.microsoft.com/office/word/2010/wordprocessingGroup" xmlns:wpi="http://schemas.microsoft.com/office/word/2010/wordprocessingInk" xmlns:wne="http://schemas.microsoft.com/office/word/2006/wordml" xmlns:wps="http://schemas.microsoft.com/office/word/2010/wordprocessingShape" mc:Ignorable="w14 wp14">
+<w:numbering xmlns:wpc="http://schemas.microsoft.com/office/word/2010/wordprocessingCanvas" xmlns:mo="http://schemas.microsoft.com/office/mac/office/2008/main" xmlns:mc="http://schemas.openxmlformats.org/markup-compatibility/2006" xmlns:mv="urn:schemas-microsoft-com:mac:vml" xmlns:o="urn:schemas-microsoft-com:office:office" xmlns:r="http://schemas.openxmlformats.org/officeDocument/2006/relationships" xmlns:m="http://schemas.openxmlformats.org/officeDocument/2006/math" xmlns:v="urn:schemas-microsoft-com:vml" xmlns:wp14="http://schemas.microsoft.com/office/word/2010/wordprocessingDrawing" xmlns:wp="http://schemas.openxmlformats.org/drawingml/2006/wordprocessingDrawing" xmlns:w10="urn:schemas-microsoft-com:office:word" xmlns:w="http://schemas.openxmlformats.org/wordprocessingml/2006/main" xmlns:w14="http://schemas.microsoft.com/office/word/2010/wordml" xmlns:wpg="http://schemas.microsoft.com/office/word/2010/wordprocessingGroup" xmlns:wpi="http://schemas.microsoft.com/office/word/2010/wordprocessingInk" xmlns:wne="http://schemas.microsoft.com/office/word/2006/wordml" xmlns:wps="http://schemas.microsoft.com/office/word/2010/wordprocessingShape" mc:Ignorable="w14 wp14">
   <w:abstractNum w:abstractNumId="0">
     <w:nsid w:val="FFFFFF1D"/>
     <w:multiLevelType w:val="multilevel"/>
@@ -1450,7 +1357,7 @@
     </w:rPrDefault>
     <w:pPrDefault/>
   </w:docDefaults>
-  <w:latentStyles w:defLockedState="0" w:defUIPriority="99" w:defSemiHidden="1" w:defUnhideWhenUsed="1" w:defQFormat="0" w:count="267">
+  <w:latentStyles w:defLockedState="0" w:defUIPriority="99" w:defSemiHidden="1" w:defUnhideWhenUsed="1" w:defQFormat="0" w:count="276">
     <w:lsdException w:name="Normal" w:semiHidden="0" w:uiPriority="0" w:unhideWhenUsed="0" w:qFormat="1"/>
     <w:lsdException w:name="heading 1" w:semiHidden="0" w:uiPriority="9" w:unhideWhenUsed="0" w:qFormat="1"/>
     <w:lsdException w:name="heading 2" w:uiPriority="9" w:qFormat="1"/>
@@ -2458,7 +2365,7 @@
 </file>
 
 <file path=word/stylesWithEffects.xml><?xml version="1.0" encoding="utf-8"?>
-<w:styles xmlns:wpc="http://schemas.microsoft.com/office/word/2010/wordprocessingCanvas" xmlns:mc="http://schemas.openxmlformats.org/markup-compatibility/2006" xmlns:o="urn:schemas-microsoft-com:office:office" xmlns:r="http://schemas.openxmlformats.org/officeDocument/2006/relationships" xmlns:m="http://schemas.openxmlformats.org/officeDocument/2006/math" xmlns:v="urn:schemas-microsoft-com:vml" xmlns:wp14="http://schemas.microsoft.com/office/word/2010/wordprocessingDrawing" xmlns:wp="http://schemas.openxmlformats.org/drawingml/2006/wordprocessingDrawing" xmlns:w10="urn:schemas-microsoft-com:office:word" xmlns:w="http://schemas.openxmlformats.org/wordprocessingml/2006/main" xmlns:w14="http://schemas.microsoft.com/office/word/2010/wordml" xmlns:wpg="http://schemas.microsoft.com/office/word/2010/wordprocessingGroup" xmlns:wpi="http://schemas.microsoft.com/office/word/2010/wordprocessingInk" xmlns:wne="http://schemas.microsoft.com/office/word/2006/wordml" xmlns:wps="http://schemas.microsoft.com/office/word/2010/wordprocessingShape" mc:Ignorable="w14 wp14">
+<w:styles xmlns:wpc="http://schemas.microsoft.com/office/word/2010/wordprocessingCanvas" xmlns:mo="http://schemas.microsoft.com/office/mac/office/2008/main" xmlns:mc="http://schemas.openxmlformats.org/markup-compatibility/2006" xmlns:mv="urn:schemas-microsoft-com:mac:vml" xmlns:o="urn:schemas-microsoft-com:office:office" xmlns:r="http://schemas.openxmlformats.org/officeDocument/2006/relationships" xmlns:m="http://schemas.openxmlformats.org/officeDocument/2006/math" xmlns:v="urn:schemas-microsoft-com:vml" xmlns:wp14="http://schemas.microsoft.com/office/word/2010/wordprocessingDrawing" xmlns:wp="http://schemas.openxmlformats.org/drawingml/2006/wordprocessingDrawing" xmlns:w10="urn:schemas-microsoft-com:office:word" xmlns:w="http://schemas.openxmlformats.org/wordprocessingml/2006/main" xmlns:w14="http://schemas.microsoft.com/office/word/2010/wordml" xmlns:wpg="http://schemas.microsoft.com/office/word/2010/wordprocessingGroup" xmlns:wpi="http://schemas.microsoft.com/office/word/2010/wordprocessingInk" xmlns:wne="http://schemas.microsoft.com/office/word/2006/wordml" xmlns:wps="http://schemas.microsoft.com/office/word/2010/wordprocessingShape" mc:Ignorable="w14 wp14">
   <w:docDefaults>
     <w:rPrDefault>
       <w:rPr>
@@ -2470,7 +2377,7 @@
     </w:rPrDefault>
     <w:pPrDefault/>
   </w:docDefaults>
-  <w:latentStyles w:defLockedState="0" w:defUIPriority="99" w:defSemiHidden="1" w:defUnhideWhenUsed="1" w:defQFormat="0" w:count="267">
+  <w:latentStyles w:defLockedState="0" w:defUIPriority="99" w:defSemiHidden="1" w:defUnhideWhenUsed="1" w:defQFormat="0" w:count="276">
     <w:lsdException w:name="Normal" w:semiHidden="0" w:uiPriority="0" w:unhideWhenUsed="0" w:qFormat="1"/>
     <w:lsdException w:name="heading 1" w:semiHidden="0" w:uiPriority="9" w:unhideWhenUsed="0" w:qFormat="1"/>
     <w:lsdException w:name="heading 2" w:uiPriority="9" w:qFormat="1"/>
@@ -3802,7 +3709,7 @@
 </file>
 
 <file path=customXml/itemProps1.xml><?xml version="1.0" encoding="utf-8"?>
-<ds:datastoreItem xmlns:ds="http://schemas.openxmlformats.org/officeDocument/2006/customXml" ds:itemID="{BF086E74-C98E-4937-97FF-B66A141C341D}">
+<ds:datastoreItem xmlns:ds="http://schemas.openxmlformats.org/officeDocument/2006/customXml" ds:itemID="{6A70A71F-4261-714E-84E6-BA99A154471C}">
   <ds:schemaRefs>
     <ds:schemaRef ds:uri="http://schemas.openxmlformats.org/officeDocument/2006/bibliography"/>
   </ds:schemaRefs>

</xml_diff>